<commit_message>
Tambah nomor baris dan total (belum selesai)
</commit_message>
<xml_diff>
--- a/reports/SuratJalan.rep50110.docx
+++ b/reports/SuratJalan.rep50110.docx
@@ -77,11 +77,11 @@
         </w:trPr>
         <w:sdt>
           <w:sdtPr>
-            <w:id w:val="-1029483769"/>
+            <w:id w:val="225421520"/>
             <w:placeholder>
-              <w:docPart w:val="F64DB5165D1046739D7206A164D16066"/>
+              <w:docPart w:val="DefaultPlaceholder_-1854013440"/>
             </w:placeholder>
-            <w15:dataBinding w:prefixMappings="xmlns:ns0='urn:microsoft-dynamics-nav/reports/iwpi_Surat Jalan/50110/' " w:xpath="/ns0:NavWordReportXmlPart[1]/ns0:SSH[1]/ns0:Sell_to_Address[1]" w:storeItemID="{BC41B5E0-FCD4-4D7A-86A1-BD9A92DF4D0B}"/>
+            <w15:dataBinding w:prefixMappings="xmlns:ns0='urn:microsoft-dynamics-nav/reports/iwpi_Surat Jalan/50110/' " w:xpath="/ns0:NavWordReportXmlPart[1]/ns0:SSH[1]/ns0:fullSellToAddress[1]" w:storeItemID="{BC41B5E0-FCD4-4D7A-86A1-BD9A92DF4D0B}"/>
           </w:sdtPr>
           <w:sdtEndPr/>
           <w:sdtContent>
@@ -93,37 +93,9 @@
               <w:p>
                 <w:proofErr w:type="spellStart"/>
                 <w:r>
-                  <w:t>Sell_to_Address</w:t>
+                  <w:t>fullSellToAddress</w:t>
                 </w:r>
                 <w:proofErr w:type="spellEnd"/>
-              </w:p>
-            </w:tc>
-          </w:sdtContent>
-        </w:sdt>
-      </w:tr>
-      <w:tr>
-        <w:trPr>
-          <w:trHeight w:val="254"/>
-        </w:trPr>
-        <w:sdt>
-          <w:sdtPr>
-            <w:id w:val="1225263048"/>
-            <w:placeholder>
-              <w:docPart w:val="7525780D8F084ECC8ADAB52C265BC7AB"/>
-            </w:placeholder>
-            <w15:dataBinding w:prefixMappings="xmlns:ns0='urn:microsoft-dynamics-nav/reports/iwpi_Surat Jalan/50110/' " w:xpath="/ns0:NavWordReportXmlPart[1]/ns0:SSH[1]/ns0:Sell_to_Address_2[1]" w:storeItemID="{BC41B5E0-FCD4-4D7A-86A1-BD9A92DF4D0B}"/>
-          </w:sdtPr>
-          <w:sdtEndPr/>
-          <w:sdtContent>
-            <w:tc>
-              <w:tcPr>
-                <w:tcW w:w="5121" w:type="dxa"/>
-                <w:gridSpan w:val="2"/>
-              </w:tcPr>
-              <w:p>
-                <w:r>
-                  <w:t>Sell_to_Address_2</w:t>
-                </w:r>
               </w:p>
             </w:tc>
           </w:sdtContent>
@@ -356,189 +328,7 @@
         </w:tc>
       </w:tr>
     </w:tbl>
-    <w:tbl>
-      <w:tblPr>
-        <w:tblStyle w:val="TableGrid"/>
-        <w:tblpPr w:leftFromText="180" w:rightFromText="180" w:vertAnchor="text" w:horzAnchor="margin" w:tblpY="467"/>
-        <w:tblW w:w="0" w:type="auto"/>
-        <w:tblBorders>
-          <w:top w:val="none" w:color="auto" w:sz="0" w:space="0"/>
-          <w:left w:val="none" w:color="auto" w:sz="0" w:space="0"/>
-          <w:bottom w:val="none" w:color="auto" w:sz="0" w:space="0"/>
-          <w:right w:val="none" w:color="auto" w:sz="0" w:space="0"/>
-          <w:insideH w:val="none" w:color="auto" w:sz="0" w:space="0"/>
-          <w:insideV w:val="none" w:color="auto" w:sz="0" w:space="0"/>
-        </w:tblBorders>
-        <w:tblLook w:val="04A0" w:firstRow="1" w:lastRow="0" w:firstColumn="1" w:lastColumn="0" w:noHBand="0" w:noVBand="1"/>
-      </w:tblPr>
-      <w:tblGrid>
-        <w:gridCol w:w="1090"/>
-        <w:gridCol w:w="1239"/>
-        <w:gridCol w:w="1460"/>
-        <w:gridCol w:w="1748"/>
-        <w:gridCol w:w="999"/>
-        <w:gridCol w:w="222"/>
-      </w:tblGrid>
-      <w:sdt>
-        <w:sdtPr>
-          <w:alias w:val="#Nav: /SSH/SSL"/>
-          <w:tag w:val="#Nav: iwpi_Surat Jalan/50110"/>
-          <w:id w:val="-1849862577"/>
-          <w15:dataBinding w:prefixMappings="xmlns:ns0='urn:microsoft-dynamics-nav/reports/iwpi_Surat Jalan/50110/'" w:xpath="/ns0:NavWordReportXmlPart[1]/ns0:SSH[1]/ns0:SSL" w:storeItemID="{BC41B5E0-FCD4-4D7A-86A1-BD9A92DF4D0B}"/>
-          <w15:repeatingSection/>
-        </w:sdtPr>
-        <w:sdtContent>
-          <w:sdt>
-            <w:sdtPr>
-              <w:id w:val="-2125925800"/>
-              <w:placeholder>
-                <w:docPart w:val="31286E255A8B443C8001C04BA6F679D7"/>
-              </w:placeholder>
-              <w15:repeatingSectionItem/>
-            </w:sdtPr>
-            <w:sdtContent>
-              <w:tr>
-                <w:trPr>
-                  <w:trHeight w:val="343"/>
-                </w:trPr>
-                <w:sdt>
-                  <w:sdtPr>
-                    <w:id w:val="1580405702"/>
-                    <w:placeholder>
-                      <w:docPart w:val="FF68CB1B11C84113AC0DC9CCA02B1B70"/>
-                    </w:placeholder>
-                    <w15:dataBinding w:prefixMappings="xmlns:ns0='urn:microsoft-dynamics-nav/reports/iwpi_Surat Jalan/50110/' " w:xpath="/ns0:NavWordReportXmlPart[1]/ns0:SSH[1]/ns0:SSL[1]/ns0:totalLines[1]" w:storeItemID="{BC41B5E0-FCD4-4D7A-86A1-BD9A92DF4D0B}"/>
-                    <w:alias w:val="#Nav: /SSH/SSL/totalLines"/>
-                    <w:tag w:val="#Nav: iwpi_Surat Jalan/50110"/>
-                  </w:sdtPr>
-                  <w:sdtContent>
-                    <w:tc>
-                      <w:tcPr>
-                        <w:tcW w:w="1090" w:type="dxa"/>
-                      </w:tcPr>
-                      <w:p>
-                        <w:proofErr w:type="spellStart"/>
-                        <w:r>
-                          <w:t>totalLines</w:t>
-                        </w:r>
-                        <w:proofErr w:type="spellEnd"/>
-                      </w:p>
-                    </w:tc>
-                  </w:sdtContent>
-                </w:sdt>
-                <w:sdt>
-                  <w:sdtPr>
-                    <w:alias w:val="#Nav: /SSH/SSL/Description"/>
-                    <w:tag w:val="#Nav: iwpi_Surat Jalan/50110"/>
-                    <w:id w:val="-80673713"/>
-                    <w:placeholder>
-                      <w:docPart w:val="85CBC1FDB0FE4313B8BFD16D10E17375"/>
-                    </w:placeholder>
-                    <w15:dataBinding w:prefixMappings="xmlns:ns0='urn:microsoft-dynamics-nav/reports/iwpi_Surat Jalan/50110/' " w:xpath="/ns0:NavWordReportXmlPart[1]/ns0:SSH[1]/ns0:SSL[1]/ns0:Description[1]" w:storeItemID="{BC41B5E0-FCD4-4D7A-86A1-BD9A92DF4D0B}"/>
-                  </w:sdtPr>
-                  <w:sdtContent>
-                    <w:tc>
-                      <w:tcPr>
-                        <w:tcW w:w="1239" w:type="dxa"/>
-                      </w:tcPr>
-                      <w:p>
-                        <w:r>
-                          <w:t>Description</w:t>
-                        </w:r>
-                      </w:p>
-                    </w:tc>
-                  </w:sdtContent>
-                </w:sdt>
-                <w:sdt>
-                  <w:sdtPr>
-                    <w:alias w:val="#Nav: /SSH/SSL/Description_2"/>
-                    <w:tag w:val="#Nav: iwpi_Surat Jalan/50110"/>
-                    <w:id w:val="-523636539"/>
-                    <w:placeholder>
-                      <w:docPart w:val="FF68CB1B11C84113AC0DC9CCA02B1B70"/>
-                    </w:placeholder>
-                    <w15:dataBinding w:prefixMappings="xmlns:ns0='urn:microsoft-dynamics-nav/reports/iwpi_Surat Jalan/50110/' " w:xpath="/ns0:NavWordReportXmlPart[1]/ns0:SSH[1]/ns0:SSL[1]/ns0:Description_2[1]" w:storeItemID="{BC41B5E0-FCD4-4D7A-86A1-BD9A92DF4D0B}"/>
-                  </w:sdtPr>
-                  <w:sdtContent>
-                    <w:tc>
-                      <w:tcPr>
-                        <w:tcW w:w="1460" w:type="dxa"/>
-                      </w:tcPr>
-                      <w:p>
-                        <w:r>
-                          <w:t>Description_2</w:t>
-                        </w:r>
-                      </w:p>
-                    </w:tc>
-                  </w:sdtContent>
-                </w:sdt>
-                <w:sdt>
-                  <w:sdtPr>
-                    <w:alias w:val="#Nav: /SSH/SSL/Quantity__Base_"/>
-                    <w:tag w:val="#Nav: iwpi_Surat Jalan/50110"/>
-                    <w:id w:val="-1752119346"/>
-                    <w:placeholder>
-                      <w:docPart w:val="FF68CB1B11C84113AC0DC9CCA02B1B70"/>
-                    </w:placeholder>
-                    <w15:dataBinding w:prefixMappings="xmlns:ns0='urn:microsoft-dynamics-nav/reports/iwpi_Surat Jalan/50110/' " w:xpath="/ns0:NavWordReportXmlPart[1]/ns0:SSH[1]/ns0:SSL[1]/ns0:Quantity__Base_[1]" w:storeItemID="{BC41B5E0-FCD4-4D7A-86A1-BD9A92DF4D0B}"/>
-                  </w:sdtPr>
-                  <w:sdtContent>
-                    <w:tc>
-                      <w:tcPr>
-                        <w:tcW w:w="1748" w:type="dxa"/>
-                      </w:tcPr>
-                      <w:p>
-                        <w:proofErr w:type="spellStart"/>
-                        <w:r>
-                          <w:t>Quantity__Base</w:t>
-                        </w:r>
-                        <w:proofErr w:type="spellEnd"/>
-                        <w:r>
-                          <w:t>_</w:t>
-                        </w:r>
-                      </w:p>
-                    </w:tc>
-                  </w:sdtContent>
-                </w:sdt>
-                <w:sdt>
-                  <w:sdtPr>
-                    <w:alias w:val="#Nav: /SSH/SSL/Quantity"/>
-                    <w:tag w:val="#Nav: iwpi_Surat Jalan/50110"/>
-                    <w:id w:val="-1819646037"/>
-                    <w:placeholder>
-                      <w:docPart w:val="FF68CB1B11C84113AC0DC9CCA02B1B70"/>
-                    </w:placeholder>
-                    <w15:dataBinding w:prefixMappings="xmlns:ns0='urn:microsoft-dynamics-nav/reports/iwpi_Surat Jalan/50110/' " w:xpath="/ns0:NavWordReportXmlPart[1]/ns0:SSH[1]/ns0:SSL[1]/ns0:Quantity[1]" w:storeItemID="{BC41B5E0-FCD4-4D7A-86A1-BD9A92DF4D0B}"/>
-                  </w:sdtPr>
-                  <w:sdtContent>
-                    <w:tc>
-                      <w:tcPr>
-                        <w:tcW w:w="999" w:type="dxa"/>
-                      </w:tcPr>
-                      <w:p>
-                        <w:r>
-                          <w:t>Quantity</w:t>
-                        </w:r>
-                      </w:p>
-                    </w:tc>
-                  </w:sdtContent>
-                </w:sdt>
-                <w:tc>
-                  <w:tcPr>
-                    <w:tcW w:w="222" w:type="dxa"/>
-                  </w:tcPr>
-                  <w:p/>
-                </w:tc>
-              </w:tr>
-            </w:sdtContent>
-          </w:sdt>
-        </w:sdtContent>
-      </w:sdt>
-    </w:tbl>
-    <w:p>
-      <w:bookmarkStart w:name="_GoBack" w:id="0"/>
-      <w:bookmarkEnd w:id="0"/>
-    </w:p>
+    <w:p/>
     <w:tbl>
       <w:tblPr>
         <w:tblStyle w:val="TableGrid"/>
@@ -591,12 +381,13 @@
         </w:trPr>
         <w:sdt>
           <w:sdtPr>
-            <w:id w:val="1284155957"/>
+            <w:id w:val="1203518577"/>
             <w:placeholder>
-              <w:docPart w:val="11F6C637697A4475919A8498CC7EA7AD"/>
+              <w:docPart w:val="DefaultPlaceholder_-1854013440"/>
             </w:placeholder>
-            <w15:dataBinding w:prefixMappings="xmlns:ns0='urn:microsoft-dynamics-nav/reports/iwpi_Surat Jalan/50110/' " w:xpath="/ns0:NavWordReportXmlPart[1]/ns0:SSH[1]/ns0:Ship_to_Address[1]" w:storeItemID="{BC41B5E0-FCD4-4D7A-86A1-BD9A92DF4D0B}"/>
+            <w15:dataBinding w:prefixMappings="xmlns:ns0='urn:microsoft-dynamics-nav/reports/iwpi_Surat Jalan/50110/' " w:xpath="/ns0:NavWordReportXmlPart[1]/ns0:SSH[1]/ns0:fullShipToAddress[1]" w:storeItemID="{BC41B5E0-FCD4-4D7A-86A1-BD9A92DF4D0B}"/>
           </w:sdtPr>
+          <w:sdtEndPr/>
           <w:sdtContent>
             <w:tc>
               <w:tcPr>
@@ -605,7 +396,7 @@
               <w:p>
                 <w:proofErr w:type="spellStart"/>
                 <w:r>
-                  <w:t>Ship_to_Address</w:t>
+                  <w:t>fullShipToAddress</w:t>
                 </w:r>
                 <w:proofErr w:type="spellEnd"/>
               </w:p>
@@ -613,26 +404,230 @@
           </w:sdtContent>
         </w:sdt>
       </w:tr>
+    </w:tbl>
+    <w:tbl>
+      <w:tblPr>
+        <w:tblStyle w:val="TableGrid"/>
+        <w:tblW w:w="0" w:type="auto"/>
+        <w:tblBorders>
+          <w:top w:val="none" w:color="auto" w:sz="0" w:space="0"/>
+          <w:left w:val="none" w:color="auto" w:sz="0" w:space="0"/>
+          <w:bottom w:val="none" w:color="auto" w:sz="0" w:space="0"/>
+          <w:right w:val="none" w:color="auto" w:sz="0" w:space="0"/>
+          <w:insideH w:val="none" w:color="auto" w:sz="0" w:space="0"/>
+          <w:insideV w:val="none" w:color="auto" w:sz="0" w:space="0"/>
+        </w:tblBorders>
+        <w:tblLook w:val="04A0" w:firstRow="1" w:lastRow="0" w:firstColumn="1" w:lastColumn="0" w:noHBand="0" w:noVBand="1"/>
+      </w:tblPr>
+      <w:tblGrid>
+        <w:gridCol w:w="1199"/>
+        <w:gridCol w:w="1937"/>
+        <w:gridCol w:w="1748"/>
+        <w:gridCol w:w="1796"/>
+      </w:tblGrid>
+      <w:sdt>
+        <w:sdtPr>
+          <w:alias w:val="#Nav: /SSH/SSL"/>
+          <w:tag w:val="#Nav: iwpi_Surat Jalan/50110"/>
+          <w:id w:val="1075712001"/>
+          <w15:dataBinding w:prefixMappings="xmlns:ns0='urn:microsoft-dynamics-nav/reports/iwpi_Surat Jalan/50110/'" w:xpath="/ns0:NavWordReportXmlPart[1]/ns0:SSH[1]/ns0:SSL" w:storeItemID="{BC41B5E0-FCD4-4D7A-86A1-BD9A92DF4D0B}"/>
+          <w15:repeatingSection/>
+        </w:sdtPr>
+        <w:sdtEndPr/>
+        <w:sdtContent>
+          <w:sdt>
+            <w:sdtPr>
+              <w:id w:val="1208676530"/>
+              <w:placeholder>
+                <w:docPart w:val="DefaultPlaceholder_-1854013435"/>
+              </w:placeholder>
+              <w15:repeatingSectionItem/>
+            </w:sdtPr>
+            <w:sdtEndPr/>
+            <w:sdtContent>
+              <w:tr>
+                <w:trPr>
+                  <w:trHeight w:val="262"/>
+                </w:trPr>
+                <w:sdt>
+                  <w:sdtPr>
+                    <w:alias w:val="#Nav: /SSH/SSL/totalLines"/>
+                    <w:tag w:val="#Nav: iwpi_Surat Jalan/50110"/>
+                    <w:id w:val="-111663864"/>
+                    <w:placeholder>
+                      <w:docPart w:val="8412B6CAF0FB48C5BBA37149EC60244E"/>
+                    </w:placeholder>
+                    <w15:dataBinding w:prefixMappings="xmlns:ns0='urn:microsoft-dynamics-nav/reports/iwpi_Surat Jalan/50110/' " w:xpath="/ns0:NavWordReportXmlPart[1]/ns0:SSH[1]/ns0:SSL[1]/ns0:totalLines[1]" w:storeItemID="{BC41B5E0-FCD4-4D7A-86A1-BD9A92DF4D0B}"/>
+                  </w:sdtPr>
+                  <w:sdtEndPr/>
+                  <w:sdtContent>
+                    <w:tc>
+                      <w:tcPr>
+                        <w:tcW w:w="1199" w:type="dxa"/>
+                      </w:tcPr>
+                      <w:p>
+                        <w:proofErr w:type="spellStart"/>
+                        <w:r>
+                          <w:t>totalLines</w:t>
+                        </w:r>
+                        <w:proofErr w:type="spellEnd"/>
+                      </w:p>
+                    </w:tc>
+                  </w:sdtContent>
+                </w:sdt>
+                <w:sdt>
+                  <w:sdtPr>
+                    <w:alias w:val="#Nav: /SSH/SSL/fullItemDescription"/>
+                    <w:tag w:val="#Nav: iwpi_Surat Jalan/50110"/>
+                    <w:id w:val="68704608"/>
+                    <w:placeholder>
+                      <w:docPart w:val="8412B6CAF0FB48C5BBA37149EC60244E"/>
+                    </w:placeholder>
+                    <w15:dataBinding w:prefixMappings="xmlns:ns0='urn:microsoft-dynamics-nav/reports/iwpi_Surat Jalan/50110/' " w:xpath="/ns0:NavWordReportXmlPart[1]/ns0:SSH[1]/ns0:SSL[1]/ns0:fullItemDescription[1]" w:storeItemID="{BC41B5E0-FCD4-4D7A-86A1-BD9A92DF4D0B}"/>
+                  </w:sdtPr>
+                  <w:sdtEndPr/>
+                  <w:sdtContent>
+                    <w:tc>
+                      <w:tcPr>
+                        <w:tcW w:w="1937" w:type="dxa"/>
+                      </w:tcPr>
+                      <w:p>
+                        <w:proofErr w:type="spellStart"/>
+                        <w:r>
+                          <w:t>fullItemDescription</w:t>
+                        </w:r>
+                        <w:proofErr w:type="spellEnd"/>
+                      </w:p>
+                    </w:tc>
+                  </w:sdtContent>
+                </w:sdt>
+                <w:sdt>
+                  <w:sdtPr>
+                    <w:alias w:val="#Nav: /SSH/SSL/Quantity__Base_"/>
+                    <w:tag w:val="#Nav: iwpi_Surat Jalan/50110"/>
+                    <w:id w:val="558358855"/>
+                    <w:placeholder>
+                      <w:docPart w:val="8412B6CAF0FB48C5BBA37149EC60244E"/>
+                    </w:placeholder>
+                    <w15:dataBinding w:prefixMappings="xmlns:ns0='urn:microsoft-dynamics-nav/reports/iwpi_Surat Jalan/50110/' " w:xpath="/ns0:NavWordReportXmlPart[1]/ns0:SSH[1]/ns0:SSL[1]/ns0:Quantity__Base_[1]" w:storeItemID="{BC41B5E0-FCD4-4D7A-86A1-BD9A92DF4D0B}"/>
+                  </w:sdtPr>
+                  <w:sdtEndPr/>
+                  <w:sdtContent>
+                    <w:tc>
+                      <w:tcPr>
+                        <w:tcW w:w="1748" w:type="dxa"/>
+                      </w:tcPr>
+                      <w:p>
+                        <w:proofErr w:type="spellStart"/>
+                        <w:r>
+                          <w:t>Quantity__Base</w:t>
+                        </w:r>
+                        <w:proofErr w:type="spellEnd"/>
+                        <w:r>
+                          <w:t>_</w:t>
+                        </w:r>
+                      </w:p>
+                    </w:tc>
+                  </w:sdtContent>
+                </w:sdt>
+                <w:sdt>
+                  <w:sdtPr>
+                    <w:alias w:val="#Nav: /SSH/SSL/Quantity"/>
+                    <w:tag w:val="#Nav: iwpi_Surat Jalan/50110"/>
+                    <w:id w:val="-1157298272"/>
+                    <w:placeholder>
+                      <w:docPart w:val="8412B6CAF0FB48C5BBA37149EC60244E"/>
+                    </w:placeholder>
+                    <w15:dataBinding w:prefixMappings="xmlns:ns0='urn:microsoft-dynamics-nav/reports/iwpi_Surat Jalan/50110/' " w:xpath="/ns0:NavWordReportXmlPart[1]/ns0:SSH[1]/ns0:SSL[1]/ns0:Quantity[1]" w:storeItemID="{BC41B5E0-FCD4-4D7A-86A1-BD9A92DF4D0B}"/>
+                  </w:sdtPr>
+                  <w:sdtEndPr/>
+                  <w:sdtContent>
+                    <w:tc>
+                      <w:tcPr>
+                        <w:tcW w:w="1199" w:type="dxa"/>
+                      </w:tcPr>
+                      <w:p>
+                        <w:r>
+                          <w:t>Quantity</w:t>
+                        </w:r>
+                      </w:p>
+                    </w:tc>
+                  </w:sdtContent>
+                </w:sdt>
+              </w:tr>
+            </w:sdtContent>
+          </w:sdt>
+        </w:sdtContent>
+      </w:sdt>
       <w:tr>
         <w:trPr>
-          <w:trHeight w:val="284"/>
+          <w:trHeight w:val="247"/>
         </w:trPr>
+        <w:tc>
+          <w:tcPr>
+            <w:tcW w:w="1199" w:type="dxa"/>
+          </w:tcPr>
+          <w:p/>
+        </w:tc>
+        <w:tc>
+          <w:tcPr>
+            <w:tcW w:w="1937" w:type="dxa"/>
+          </w:tcPr>
+          <w:p>
+            <w:pPr>
+              <w:rPr>
+                <w:b/>
+              </w:rPr>
+            </w:pPr>
+            <w:r>
+              <w:rPr>
+                <w:b/>
+              </w:rPr>
+              <w:t>TOTAL</w:t>
+            </w:r>
+          </w:p>
+        </w:tc>
         <w:sdt>
           <w:sdtPr>
-            <w:id w:val="-1191381480"/>
+            <w:id w:val="231589216"/>
             <w:placeholder>
-              <w:docPart w:val="11F6C637697A4475919A8498CC7EA7AD"/>
+              <w:docPart w:val="DefaultPlaceholder_-1854013440"/>
             </w:placeholder>
-            <w15:dataBinding w:prefixMappings="xmlns:ns0='urn:microsoft-dynamics-nav/reports/iwpi_Surat Jalan/50110/' " w:xpath="/ns0:NavWordReportXmlPart[1]/ns0:SSH[1]/ns0:Ship_to_Address_2[1]" w:storeItemID="{BC41B5E0-FCD4-4D7A-86A1-BD9A92DF4D0B}"/>
+            <w15:dataBinding w:prefixMappings="xmlns:ns0='urn:microsoft-dynamics-nav/reports/iwpi_Surat Jalan/50110/' " w:xpath="/ns0:NavWordReportXmlPart[1]/ns0:SSH[1]/ns0:sumQuantity[1]" w:storeItemID="{BC41B5E0-FCD4-4D7A-86A1-BD9A92DF4D0B}"/>
           </w:sdtPr>
           <w:sdtContent>
             <w:tc>
               <w:tcPr>
-                <w:tcW w:w="2348" w:type="dxa"/>
+                <w:tcW w:w="1748" w:type="dxa"/>
+              </w:tcPr>
+              <w:p>
+                <w:proofErr w:type="spellStart"/>
+                <w:r>
+                  <w:t>sumQuantity</w:t>
+                </w:r>
+                <w:proofErr w:type="spellEnd"/>
+              </w:p>
+            </w:tc>
+          </w:sdtContent>
+        </w:sdt>
+        <w:sdt>
+          <w:sdtPr>
+            <w:id w:val="1713456506"/>
+            <w:placeholder>
+              <w:docPart w:val="DefaultPlaceholder_-1854013440"/>
+            </w:placeholder>
+            <w15:dataBinding w:prefixMappings="xmlns:ns0='urn:microsoft-dynamics-nav/reports/iwpi_Surat Jalan/50110/' " w:xpath="/ns0:NavWordReportXmlPart[1]/ns0:SSH[1]/ns0:sumQuantityBase[1]" w:storeItemID="{BC41B5E0-FCD4-4D7A-86A1-BD9A92DF4D0B}"/>
+          </w:sdtPr>
+          <w:sdtContent>
+            <w:bookmarkStart w:name="_GoBack" w:displacedByCustomXml="prev" w:id="0"/>
+            <w:bookmarkEnd w:displacedByCustomXml="prev" w:id="0"/>
+            <w:tc>
+              <w:tcPr>
+                <w:tcW w:w="1199" w:type="dxa"/>
               </w:tcPr>
               <w:p>
                 <w:r>
-                  <w:t>Ship_to_Address_2</w:t>
+                  <w:t>sumQuantityBase</w:t>
                 </w:r>
               </w:p>
             </w:tc>
@@ -1359,7 +1354,7 @@
     </w:docPart>
     <w:docPart>
       <w:docPartPr>
-        <w:name w:val="F64DB5165D1046739D7206A164D16066"/>
+        <w:name w:val="8412B6CAF0FB48C5BBA37149EC60244E"/>
         <w:category>
           <w:name w:val="General"/>
           <w:gallery w:val="placeholder"/>
@@ -1370,12 +1365,12 @@
         <w:behaviors>
           <w:behavior w:val="content"/>
         </w:behaviors>
-        <w:guid w:val="{FD7C0C0E-FABD-4488-A87A-C7969A29DE91}"/>
+        <w:guid w:val="{B0D4F6B6-4F40-4085-B17A-26DFC34A6194}"/>
       </w:docPartPr>
       <w:docPartBody>
         <w:p>
           <w:pPr>
-            <w:pStyle w:val="F64DB5165D1046739D7206A164D16066"/>
+            <w:pStyle w:val="8412B6CAF0FB48C5BBA37149EC60244E"/>
           </w:pPr>
           <w:r>
             <w:rPr>
@@ -1388,7 +1383,7 @@
     </w:docPart>
     <w:docPart>
       <w:docPartPr>
-        <w:name w:val="7525780D8F084ECC8ADAB52C265BC7AB"/>
+        <w:name w:val="DefaultPlaceholder_-1854013435"/>
         <w:category>
           <w:name w:val="General"/>
           <w:gallery w:val="placeholder"/>
@@ -1399,134 +1394,15 @@
         <w:behaviors>
           <w:behavior w:val="content"/>
         </w:behaviors>
-        <w:guid w:val="{AF6472F6-F66A-4BD2-8D31-86B8E01B9AD8}"/>
+        <w:guid w:val="{65F96CB0-DD41-41C8-A076-134FF874E354}"/>
       </w:docPartPr>
       <w:docPartBody>
         <w:p>
-          <w:pPr>
-            <w:pStyle w:val="7525780D8F084ECC8ADAB52C265BC7AB"/>
-          </w:pPr>
-          <w:r>
-            <w:rPr>
-              <w:rStyle w:val="PlaceholderText"/>
-            </w:rPr>
-            <w:t>Click or tap here to enter text.</w:t>
-          </w:r>
-        </w:p>
-      </w:docPartBody>
-    </w:docPart>
-    <w:docPart>
-      <w:docPartPr>
-        <w:name w:val="31286E255A8B443C8001C04BA6F679D7"/>
-        <w:category>
-          <w:name w:val="General"/>
-          <w:gallery w:val="placeholder"/>
-        </w:category>
-        <w:types>
-          <w:type w:val="bbPlcHdr"/>
-        </w:types>
-        <w:behaviors>
-          <w:behavior w:val="content"/>
-        </w:behaviors>
-        <w:guid w:val="{2FBDFD18-D2EE-4FB0-94C3-03721D082460}"/>
-      </w:docPartPr>
-      <w:docPartBody>
-        <w:p>
-          <w:pPr>
-            <w:pStyle w:val="31286E255A8B443C8001C04BA6F679D7"/>
-          </w:pPr>
           <w:r>
             <w:rPr>
               <w:rStyle w:val="PlaceholderText"/>
             </w:rPr>
             <w:t>Enter any content that you want to repeat, including other content controls. You can also insert this control around table rows in order to repeat parts of a table.</w:t>
-          </w:r>
-        </w:p>
-      </w:docPartBody>
-    </w:docPart>
-    <w:docPart>
-      <w:docPartPr>
-        <w:name w:val="FF68CB1B11C84113AC0DC9CCA02B1B70"/>
-        <w:category>
-          <w:name w:val="General"/>
-          <w:gallery w:val="placeholder"/>
-        </w:category>
-        <w:types>
-          <w:type w:val="bbPlcHdr"/>
-        </w:types>
-        <w:behaviors>
-          <w:behavior w:val="content"/>
-        </w:behaviors>
-        <w:guid w:val="{507852A2-8D0C-4387-9C7B-309AA60C2DC8}"/>
-      </w:docPartPr>
-      <w:docPartBody>
-        <w:p>
-          <w:pPr>
-            <w:pStyle w:val="FF68CB1B11C84113AC0DC9CCA02B1B70"/>
-          </w:pPr>
-          <w:r>
-            <w:rPr>
-              <w:rStyle w:val="PlaceholderText"/>
-            </w:rPr>
-            <w:t>Click or tap here to enter text.</w:t>
-          </w:r>
-        </w:p>
-      </w:docPartBody>
-    </w:docPart>
-    <w:docPart>
-      <w:docPartPr>
-        <w:name w:val="85CBC1FDB0FE4313B8BFD16D10E17375"/>
-        <w:category>
-          <w:name w:val="General"/>
-          <w:gallery w:val="placeholder"/>
-        </w:category>
-        <w:types>
-          <w:type w:val="bbPlcHdr"/>
-        </w:types>
-        <w:behaviors>
-          <w:behavior w:val="content"/>
-        </w:behaviors>
-        <w:guid w:val="{72D802DE-42D1-476C-9665-358183933CD8}"/>
-      </w:docPartPr>
-      <w:docPartBody>
-        <w:p>
-          <w:pPr>
-            <w:pStyle w:val="85CBC1FDB0FE4313B8BFD16D10E17375"/>
-          </w:pPr>
-          <w:r>
-            <w:rPr>
-              <w:rStyle w:val="PlaceholderText"/>
-            </w:rPr>
-            <w:t>Click or tap here to enter text.</w:t>
-          </w:r>
-        </w:p>
-      </w:docPartBody>
-    </w:docPart>
-    <w:docPart>
-      <w:docPartPr>
-        <w:name w:val="11F6C637697A4475919A8498CC7EA7AD"/>
-        <w:category>
-          <w:name w:val="General"/>
-          <w:gallery w:val="placeholder"/>
-        </w:category>
-        <w:types>
-          <w:type w:val="bbPlcHdr"/>
-        </w:types>
-        <w:behaviors>
-          <w:behavior w:val="content"/>
-        </w:behaviors>
-        <w:guid w:val="{E00F7DC4-1E91-4B71-A080-1A8391C73339}"/>
-      </w:docPartPr>
-      <w:docPartBody>
-        <w:p>
-          <w:pPr>
-            <w:pStyle w:val="11F6C637697A4475919A8498CC7EA7AD"/>
-          </w:pPr>
-          <w:r>
-            <w:rPr>
-              <w:rStyle w:val="PlaceholderText"/>
-            </w:rPr>
-            <w:t>Click or tap here to enter text.</w:t>
           </w:r>
         </w:p>
       </w:docPartBody>
@@ -1578,11 +1454,18 @@
   <w:rsids>
     <w:rsidRoot w:val="00624F9E"/>
     <w:rsid w:val="0012653E"/>
+    <w:rsid w:val="0022607D"/>
+    <w:rsid w:val="002774E9"/>
     <w:rsid w:val="00350DFD"/>
+    <w:rsid w:val="00480823"/>
+    <w:rsid w:val="004B4B54"/>
     <w:rsid w:val="004C70DE"/>
     <w:rsid w:val="004F3C7A"/>
     <w:rsid w:val="00624F9E"/>
     <w:rsid w:val="0094141A"/>
+    <w:rsid w:val="00D24E68"/>
+    <w:rsid w:val="00DD02BA"/>
+    <w:rsid w:val="00FA4F8E"/>
   </w:rsids>
   <m:mathPr>
     <m:mathFont m:val="Cambria Math"/>
@@ -2035,7 +1918,7 @@
     <w:basedOn w:val="DefaultParagraphFont"/>
     <w:uiPriority w:val="99"/>
     <w:semiHidden/>
-    <w:rsid w:val="00350DFD"/>
+    <w:rsid w:val="00FA4F8E"/>
     <w:rPr>
       <w:color w:val="808080"/>
     </w:rPr>
@@ -2099,6 +1982,42 @@
   <w:style w:type="paragraph" w:customStyle="1" w:styleId="11F6C637697A4475919A8498CC7EA7AD">
     <w:name w:val="11F6C637697A4475919A8498CC7EA7AD"/>
     <w:rsid w:val="00350DFD"/>
+  </w:style>
+  <w:style w:type="paragraph" w:customStyle="1" w:styleId="3E04A80194784B25BAEE492164889A7B">
+    <w:name w:val="3E04A80194784B25BAEE492164889A7B"/>
+    <w:rsid w:val="00DD02BA"/>
+  </w:style>
+  <w:style w:type="paragraph" w:customStyle="1" w:styleId="CACBFD36104C4AAA94F6F7B5EB751EFC">
+    <w:name w:val="CACBFD36104C4AAA94F6F7B5EB751EFC"/>
+    <w:rsid w:val="00DD02BA"/>
+  </w:style>
+  <w:style w:type="paragraph" w:customStyle="1" w:styleId="C3D0647D2FA54858856DF1DF72A36EAE">
+    <w:name w:val="C3D0647D2FA54858856DF1DF72A36EAE"/>
+    <w:rsid w:val="00FA4F8E"/>
+  </w:style>
+  <w:style w:type="paragraph" w:customStyle="1" w:styleId="7C2DED4B1F02498288F8CC9FFEAA79BE">
+    <w:name w:val="7C2DED4B1F02498288F8CC9FFEAA79BE"/>
+    <w:rsid w:val="00FA4F8E"/>
+  </w:style>
+  <w:style w:type="paragraph" w:customStyle="1" w:styleId="E200614F8CE642E7BF4A033796CCA5EA">
+    <w:name w:val="E200614F8CE642E7BF4A033796CCA5EA"/>
+    <w:rsid w:val="00FA4F8E"/>
+  </w:style>
+  <w:style w:type="paragraph" w:customStyle="1" w:styleId="1D983904DD8D4331BBF472D3AF68AC7F">
+    <w:name w:val="1D983904DD8D4331BBF472D3AF68AC7F"/>
+    <w:rsid w:val="00FA4F8E"/>
+  </w:style>
+  <w:style w:type="paragraph" w:customStyle="1" w:styleId="E336BC4B64A0437BB4C1926B690C63A9">
+    <w:name w:val="E336BC4B64A0437BB4C1926B690C63A9"/>
+    <w:rsid w:val="00FA4F8E"/>
+  </w:style>
+  <w:style w:type="paragraph" w:customStyle="1" w:styleId="A57E4CBE482C4F9699B678804092E7B0">
+    <w:name w:val="A57E4CBE482C4F9699B678804092E7B0"/>
+    <w:rsid w:val="00FA4F8E"/>
+  </w:style>
+  <w:style w:type="paragraph" w:customStyle="1" w:styleId="8412B6CAF0FB48C5BBA37149EC60244E">
+    <w:name w:val="8412B6CAF0FB48C5BBA37149EC60244E"/>
+    <w:rsid w:val="00FA4F8E"/>
   </w:style>
 </w:styles>
 </file>
@@ -2405,21 +2324,19 @@
 </a:theme>
 </file>
 
-<file path=customXml/item1.xml>��< ? x m l   v e r s i o n = " 1 . 0 "   e n c o d i n g = " u t f - 1 6 " ? > - 
- < N a v W o r d R e p o r t X m l P a r t   x m l n s = " u r n : m i c r o s o f t - d y n a m i c s - n a v / r e p o r t s / i w p i _ S u r a t   J a l a n / 5 0 1 1 0 / " > +<file path=customXml/item1.xml>��< ? x m l   v e r s i o n = " 1 . 0 "   e n c o d i n g = " u t f - 1 6 " ? > < N a v W o r d R e p o r t X m l P a r t   x m l n s = " u r n : m i c r o s o f t - d y n a m i c s - n a v / r e p o r t s / i w p i _ S u r a t   J a l a n / 5 0 1 1 0 / " >   
      < S S H >   
          < E x t e r n a l _ D o c u m e n t _ N o _ > E x t e r n a l _ D o c u m e n t _ N o _ < / E x t e r n a l _ D o c u m e n t _ N o _ >   
+         < f u l l S e l l T o A d d r e s s > f u l l S e l l T o A d d r e s s < / f u l l S e l l T o A d d r e s s > + 
+         < f u l l S h i p T o A d d r e s s > f u l l S h i p T o A d d r e s s < / f u l l S h i p T o A d d r e s s > + 
          < N o _ > N o _ < / N o _ >   
          < O r d e r _ N o _ > O r d e r _ N o _ < / O r d e r _ N o _ > - 
-         < S e l l _ t o _ A d d r e s s > S e l l _ t o _ A d d r e s s < / S e l l _ t o _ A d d r e s s > - 
-         < S e l l _ t o _ A d d r e s s _ 2 > S e l l _ t o _ A d d r e s s _ 2 < / S e l l _ t o _ A d d r e s s _ 2 >   
          < S e l l _ t o _ C i t y > S e l l _ t o _ C i t y < / S e l l _ t o _ C i t y >   
@@ -2429,17 +2346,15 @@
  
          < S e l l _ t o _ P o s t _ C o d e > S e l l _ t o _ P o s t _ C o d e < / S e l l _ t o _ P o s t _ C o d e >   
-         < S h i p _ t o _ A d d r e s s > S h i p _ t o _ A d d r e s s < / S h i p _ t o _ A d d r e s s > +         < S h i p m e n t _ D a t e > S h i p m e n t _ D a t e < / S h i p m e n t _ D a t e >   
-         < S h i p _ t o _ A d d r e s s _ 2 > S h i p _ t o _ A d d r e s s _ 2 < / S h i p _ t o _ A d d r e s s _ 2 > +         < s u m Q u a n t i t y > s u m Q u a n t i t y < / s u m Q u a n t i t y >   
-         < S h i p m e n t _ D a t e > S h i p m e n t _ D a t e < / S h i p m e n t _ D a t e > +         < s u m Q u a n t i t y B a s e > s u m Q u a n t i t y B a s e < / s u m Q u a n t i t y B a s e >   
          < S S L >   
-             < D e s c r i p t i o n > D e s c r i p t i o n < / D e s c r i p t i o n > - 
-             < D e s c r i p t i o n _ 2 > D e s c r i p t i o n _ 2 < / D e s c r i p t i o n _ 2 > +             < f u l l I t e m D e s c r i p t i o n > f u l l I t e m D e s c r i p t i o n < / f u l l I t e m D e s c r i p t i o n >   
              < Q u a n t i t y > Q u a n t i t y < / Q u a n t i t y >   

</xml_diff>